<commit_message>
fixed updateTree, now working as intended
</commit_message>
<xml_diff>
--- a/AdaptiveHuffmanCoding.docx
+++ b/AdaptiveHuffmanCoding.docx
@@ -5,9 +5,6 @@
     <w:p>
       <w:pPr>
         <w:jc w:val="center"/>
-        <w:rPr>
-          <w:lang w:val="bg-BG"/>
-        </w:rPr>
       </w:pPr>
       <w:r>
         <w:rPr>
@@ -23,12 +20,15 @@
         <w:br/>
         <w:t>Курсов проект по Структури от Данни и Програмиране на Борислав Кавалов</w:t>
       </w:r>
+      <w:r>
+        <w:t>, 82100</w:t>
+      </w:r>
     </w:p>
     <w:p>
       <w:pPr>
         <w:jc w:val="center"/>
       </w:pPr>
-      <w:hyperlink r:id="rId5" w:history="1">
+      <w:hyperlink r:id="rId6" w:history="1">
         <w:r>
           <w:rPr>
             <w:rStyle w:val="Hyperlink"/>
@@ -158,15 +158,7 @@
         <w:rPr>
           <w:lang w:val="bg-BG"/>
         </w:rPr>
-        <w:t>Основното в този алгоритъм е т.нар. „</w:t>
-      </w:r>
-      <w:bookmarkStart w:id="0" w:name="_GoBack"/>
-      <w:bookmarkEnd w:id="0"/>
-      <w:r>
-        <w:rPr>
-          <w:lang w:val="bg-BG"/>
-        </w:rPr>
-        <w:t>свойство на братята“:</w:t>
+        <w:t>Основното в този алгоритъм е т.нар. „свойство на братята“:</w:t>
       </w:r>
     </w:p>
     <w:p>
@@ -265,6 +257,97 @@
         </w:rPr>
         <w:t>за по-бързо изпълнение.</w:t>
       </w:r>
+      <w:r>
+        <w:t xml:space="preserve"> </w:t>
+      </w:r>
+      <w:proofErr w:type="spellStart"/>
+      <w:r>
+        <w:t>Използваме</w:t>
+      </w:r>
+      <w:proofErr w:type="spellEnd"/>
+      <w:r>
+        <w:t xml:space="preserve"> и </w:t>
+      </w:r>
+      <w:proofErr w:type="spellStart"/>
+      <w:r>
+        <w:t>отделен</w:t>
+      </w:r>
+      <w:proofErr w:type="spellEnd"/>
+      <w:r>
+        <w:t xml:space="preserve"> </w:t>
+      </w:r>
+      <w:proofErr w:type="spellStart"/>
+      <w:r>
+        <w:t>вектор</w:t>
+      </w:r>
+      <w:proofErr w:type="spellEnd"/>
+      <w:r>
+        <w:t xml:space="preserve"> </w:t>
+      </w:r>
+      <w:proofErr w:type="spellStart"/>
+      <w:r>
+        <w:t>за</w:t>
+      </w:r>
+      <w:proofErr w:type="spellEnd"/>
+      <w:r>
+        <w:t xml:space="preserve"> </w:t>
+      </w:r>
+      <w:proofErr w:type="spellStart"/>
+      <w:r>
+        <w:t>листата</w:t>
+      </w:r>
+      <w:proofErr w:type="spellEnd"/>
+      <w:r>
+        <w:t xml:space="preserve"> </w:t>
+      </w:r>
+      <w:proofErr w:type="spellStart"/>
+      <w:r>
+        <w:t>за</w:t>
+      </w:r>
+      <w:proofErr w:type="spellEnd"/>
+      <w:r>
+        <w:t xml:space="preserve"> </w:t>
+      </w:r>
+      <w:proofErr w:type="spellStart"/>
+      <w:r>
+        <w:t>оптимизиране</w:t>
+      </w:r>
+      <w:proofErr w:type="spellEnd"/>
+      <w:r>
+        <w:t xml:space="preserve"> </w:t>
+      </w:r>
+      <w:proofErr w:type="spellStart"/>
+      <w:r>
+        <w:t>на</w:t>
+      </w:r>
+      <w:proofErr w:type="spellEnd"/>
+      <w:r>
+        <w:t xml:space="preserve"> </w:t>
+      </w:r>
+      <w:proofErr w:type="spellStart"/>
+      <w:r>
+        <w:t>изпълнението</w:t>
+      </w:r>
+      <w:proofErr w:type="spellEnd"/>
+      <w:r>
+        <w:t xml:space="preserve"> </w:t>
+      </w:r>
+      <w:proofErr w:type="spellStart"/>
+      <w:r>
+        <w:t>откъм</w:t>
+      </w:r>
+      <w:proofErr w:type="spellEnd"/>
+      <w:r>
+        <w:t xml:space="preserve"> </w:t>
+      </w:r>
+      <w:proofErr w:type="spellStart"/>
+      <w:r>
+        <w:t>време</w:t>
+      </w:r>
+      <w:proofErr w:type="spellEnd"/>
+      <w:r>
+        <w:t>.</w:t>
+      </w:r>
     </w:p>
     <w:p>
       <w:pPr>
@@ -369,10 +452,10 @@
           <w:noProof/>
         </w:rPr>
         <w:drawing>
-          <wp:inline distT="0" distB="0" distL="0" distR="0">
-            <wp:extent cx="5745480" cy="6256020"/>
-            <wp:effectExtent l="0" t="0" r="7620" b="0"/>
-            <wp:docPr id="1" name="Picture 1" descr="https://www2.cs.duke.edu/csed/curious/compression/tree.gif"/>
+          <wp:inline distT="0" distB="0" distL="0" distR="0" wp14:anchorId="3C2F1C90" wp14:editId="55253BDB">
+            <wp:extent cx="5943600" cy="6772275"/>
+            <wp:effectExtent l="0" t="0" r="0" b="9525"/>
+            <wp:docPr id="1" name="Picture 1"/>
             <wp:cNvGraphicFramePr>
               <a:graphicFrameLocks xmlns:a="http://schemas.openxmlformats.org/drawingml/2006/main" noChangeAspect="1"/>
             </wp:cNvGraphicFramePr>
@@ -380,36 +463,23 @@
               <a:graphicData uri="http://schemas.openxmlformats.org/drawingml/2006/picture">
                 <pic:pic xmlns:pic="http://schemas.openxmlformats.org/drawingml/2006/picture">
                   <pic:nvPicPr>
-                    <pic:cNvPr id="0" name="Picture 1" descr="https://www2.cs.duke.edu/csed/curious/compression/tree.gif"/>
-                    <pic:cNvPicPr>
-                      <a:picLocks noChangeAspect="1" noChangeArrowheads="1"/>
-                    </pic:cNvPicPr>
+                    <pic:cNvPr id="1" name=""/>
+                    <pic:cNvPicPr/>
                   </pic:nvPicPr>
                   <pic:blipFill>
-                    <a:blip r:embed="rId6">
-                      <a:extLst>
-                        <a:ext uri="{28A0092B-C50C-407E-A947-70E740481C1C}">
-                          <a14:useLocalDpi xmlns:a14="http://schemas.microsoft.com/office/drawing/2010/main" val="0"/>
-                        </a:ext>
-                      </a:extLst>
-                    </a:blip>
-                    <a:srcRect/>
+                    <a:blip r:embed="rId7"/>
                     <a:stretch>
                       <a:fillRect/>
                     </a:stretch>
                   </pic:blipFill>
-                  <pic:spPr bwMode="auto">
+                  <pic:spPr>
                     <a:xfrm>
                       <a:off x="0" y="0"/>
-                      <a:ext cx="5745480" cy="6256020"/>
+                      <a:ext cx="5943600" cy="6772275"/>
                     </a:xfrm>
                     <a:prstGeom prst="rect">
                       <a:avLst/>
                     </a:prstGeom>
-                    <a:noFill/>
-                    <a:ln>
-                      <a:noFill/>
-                    </a:ln>
                   </pic:spPr>
                 </pic:pic>
               </a:graphicData>
@@ -426,6 +496,18 @@
       <w:proofErr w:type="gramEnd"/>
       <w:r>
         <w:t>2)</w:t>
+      </w:r>
+      <w:r>
+        <w:t xml:space="preserve">, </w:t>
+      </w:r>
+      <w:r>
+        <w:rPr>
+          <w:lang w:val="bg-BG"/>
+        </w:rPr>
+        <w:t>стр</w:t>
+      </w:r>
+      <w:r>
+        <w:t>.59</w:t>
       </w:r>
     </w:p>
     <w:p>
@@ -499,95 +581,6 @@
                 <pic:pic xmlns:pic="http://schemas.openxmlformats.org/drawingml/2006/picture">
                   <pic:nvPicPr>
                     <pic:cNvPr id="0" name="Picture 3" descr="https://www2.cs.duke.edu/csed/curious/compression/encode.gif"/>
-                    <pic:cNvPicPr>
-                      <a:picLocks noChangeAspect="1" noChangeArrowheads="1"/>
-                    </pic:cNvPicPr>
-                  </pic:nvPicPr>
-                  <pic:blipFill>
-                    <a:blip r:embed="rId7">
-                      <a:extLst>
-                        <a:ext uri="{28A0092B-C50C-407E-A947-70E740481C1C}">
-                          <a14:useLocalDpi xmlns:a14="http://schemas.microsoft.com/office/drawing/2010/main" val="0"/>
-                        </a:ext>
-                      </a:extLst>
-                    </a:blip>
-                    <a:srcRect/>
-                    <a:stretch>
-                      <a:fillRect/>
-                    </a:stretch>
-                  </pic:blipFill>
-                  <pic:spPr bwMode="auto">
-                    <a:xfrm>
-                      <a:off x="0" y="0"/>
-                      <a:ext cx="5745480" cy="6256020"/>
-                    </a:xfrm>
-                    <a:prstGeom prst="rect">
-                      <a:avLst/>
-                    </a:prstGeom>
-                    <a:noFill/>
-                    <a:ln>
-                      <a:noFill/>
-                    </a:ln>
-                  </pic:spPr>
-                </pic:pic>
-              </a:graphicData>
-            </a:graphic>
-          </wp:inline>
-        </w:drawing>
-      </w:r>
-    </w:p>
-    <w:p>
-      <w:pPr>
-        <w:rPr>
-          <w:lang w:val="bg-BG"/>
-        </w:rPr>
-      </w:pPr>
-    </w:p>
-    <w:p>
-      <w:proofErr w:type="gramStart"/>
-      <w:r>
-        <w:t>Khalid(</w:t>
-      </w:r>
-      <w:proofErr w:type="gramEnd"/>
-      <w:r>
-        <w:t>2)</w:t>
-      </w:r>
-    </w:p>
-    <w:p/>
-    <w:p/>
-    <w:p/>
-    <w:p/>
-    <w:p>
-      <w:pPr>
-        <w:rPr>
-          <w:lang w:val="bg-BG"/>
-        </w:rPr>
-      </w:pPr>
-      <w:r>
-        <w:rPr>
-          <w:lang w:val="bg-BG"/>
-        </w:rPr>
-        <w:t>Диаграма на процеса на декодиране:</w:t>
-      </w:r>
-    </w:p>
-    <w:p>
-      <w:r>
-        <w:rPr>
-          <w:noProof/>
-        </w:rPr>
-        <w:drawing>
-          <wp:inline distT="0" distB="0" distL="0" distR="0">
-            <wp:extent cx="5745480" cy="6256020"/>
-            <wp:effectExtent l="0" t="0" r="7620" b="0"/>
-            <wp:docPr id="3" name="Picture 3" descr="https://www2.cs.duke.edu/csed/curious/compression/decode.gif"/>
-            <wp:cNvGraphicFramePr>
-              <a:graphicFrameLocks xmlns:a="http://schemas.openxmlformats.org/drawingml/2006/main" noChangeAspect="1"/>
-            </wp:cNvGraphicFramePr>
-            <a:graphic xmlns:a="http://schemas.openxmlformats.org/drawingml/2006/main">
-              <a:graphicData uri="http://schemas.openxmlformats.org/drawingml/2006/picture">
-                <pic:pic xmlns:pic="http://schemas.openxmlformats.org/drawingml/2006/picture">
-                  <pic:nvPicPr>
-                    <pic:cNvPr id="0" name="Picture 5" descr="https://www2.cs.duke.edu/csed/curious/compression/decode.gif"/>
                     <pic:cNvPicPr>
                       <a:picLocks noChangeAspect="1" noChangeArrowheads="1"/>
                     </pic:cNvPicPr>
@@ -626,8 +619,16 @@
       </w:r>
     </w:p>
     <w:p>
+      <w:pPr>
+        <w:rPr>
+          <w:lang w:val="bg-BG"/>
+        </w:rPr>
+      </w:pPr>
+    </w:p>
+    <w:p>
       <w:proofErr w:type="gramStart"/>
       <w:r>
+        <w:lastRenderedPageBreak/>
         <w:t>Khalid(</w:t>
       </w:r>
       <w:proofErr w:type="gramEnd"/>
@@ -635,24 +636,95 @@
         <w:t>2)</w:t>
       </w:r>
     </w:p>
-    <w:p>
-      <w:pPr>
-        <w:rPr>
-          <w:lang w:val="bg-BG"/>
-        </w:rPr>
-      </w:pPr>
-    </w:p>
-    <w:p>
-      <w:pPr>
-        <w:rPr>
-          <w:lang w:val="bg-BG"/>
-        </w:rPr>
-      </w:pPr>
-      <w:r>
-        <w:rPr>
-          <w:lang w:val="bg-BG"/>
+    <w:p/>
+    <w:p/>
+    <w:p/>
+    <w:p/>
+    <w:p>
+      <w:pPr>
+        <w:rPr>
+          <w:lang w:val="bg-BG"/>
+        </w:rPr>
+      </w:pPr>
+      <w:r>
+        <w:rPr>
+          <w:lang w:val="bg-BG"/>
+        </w:rPr>
+        <w:t>Диаграма на процеса на декодиране:</w:t>
+      </w:r>
+    </w:p>
+    <w:p>
+      <w:r>
+        <w:rPr>
+          <w:noProof/>
         </w:rPr>
         <w:lastRenderedPageBreak/>
+        <w:drawing>
+          <wp:inline distT="0" distB="0" distL="0" distR="0" wp14:anchorId="08FB91A9" wp14:editId="004D3A4A">
+            <wp:extent cx="4733925" cy="6657975"/>
+            <wp:effectExtent l="0" t="0" r="9525" b="9525"/>
+            <wp:docPr id="4" name="Picture 4"/>
+            <wp:cNvGraphicFramePr>
+              <a:graphicFrameLocks xmlns:a="http://schemas.openxmlformats.org/drawingml/2006/main" noChangeAspect="1"/>
+            </wp:cNvGraphicFramePr>
+            <a:graphic xmlns:a="http://schemas.openxmlformats.org/drawingml/2006/main">
+              <a:graphicData uri="http://schemas.openxmlformats.org/drawingml/2006/picture">
+                <pic:pic xmlns:pic="http://schemas.openxmlformats.org/drawingml/2006/picture">
+                  <pic:nvPicPr>
+                    <pic:cNvPr id="1" name=""/>
+                    <pic:cNvPicPr/>
+                  </pic:nvPicPr>
+                  <pic:blipFill>
+                    <a:blip r:embed="rId9"/>
+                    <a:stretch>
+                      <a:fillRect/>
+                    </a:stretch>
+                  </pic:blipFill>
+                  <pic:spPr>
+                    <a:xfrm>
+                      <a:off x="0" y="0"/>
+                      <a:ext cx="4733925" cy="6657975"/>
+                    </a:xfrm>
+                    <a:prstGeom prst="rect">
+                      <a:avLst/>
+                    </a:prstGeom>
+                  </pic:spPr>
+                </pic:pic>
+              </a:graphicData>
+            </a:graphic>
+          </wp:inline>
+        </w:drawing>
+      </w:r>
+      <w:bookmarkStart w:id="0" w:name="_GoBack"/>
+      <w:bookmarkEnd w:id="0"/>
+    </w:p>
+    <w:p>
+      <w:proofErr w:type="gramStart"/>
+      <w:r>
+        <w:t>Khalid(</w:t>
+      </w:r>
+      <w:proofErr w:type="gramEnd"/>
+      <w:r>
+        <w:t>2)</w:t>
+      </w:r>
+    </w:p>
+    <w:p>
+      <w:pPr>
+        <w:rPr>
+          <w:lang w:val="bg-BG"/>
+        </w:rPr>
+      </w:pPr>
+    </w:p>
+    <w:p>
+      <w:pPr>
+        <w:rPr>
+          <w:lang w:val="bg-BG"/>
+        </w:rPr>
+      </w:pPr>
+      <w:r>
+        <w:rPr>
+          <w:lang w:val="bg-BG"/>
+        </w:rPr>
         <w:t>Източници:</w:t>
       </w:r>
     </w:p>
@@ -672,10 +744,7 @@
         <w:t xml:space="preserve"> </w:t>
       </w:r>
       <w:r>
-        <w:t xml:space="preserve">Vitter, </w:t>
-      </w:r>
-      <w:r>
-        <w:t xml:space="preserve">Jeffrey Scott </w:t>
+        <w:t xml:space="preserve">Vitter, Jeffrey Scott </w:t>
       </w:r>
       <w:r>
         <w:rPr>
@@ -683,7 +752,7 @@
         </w:rPr>
         <w:t xml:space="preserve">, </w:t>
       </w:r>
-      <w:hyperlink r:id="rId9" w:history="1">
+      <w:hyperlink r:id="rId10" w:history="1">
         <w:r>
           <w:rPr>
             <w:rStyle w:val="Hyperlink"/>
@@ -715,14 +784,30 @@
         <w:rPr>
           <w:lang w:val="bg-BG"/>
         </w:rPr>
-        <w:t>Sayood, Khalid. Introduction to Data Compression. Morgan Kaufmann Publishers, New York, 2000</w:t>
-      </w:r>
-    </w:p>
-    <w:p>
-      <w:r>
+        <w:t xml:space="preserve">Sayood, Khalid. </w:t>
+      </w:r>
+      <w:hyperlink r:id="rId11" w:anchor="v=onepage&amp;q&amp;f=true" w:history="1">
+        <w:r>
+          <w:rPr>
+            <w:rStyle w:val="Hyperlink"/>
+            <w:lang w:val="bg-BG"/>
+          </w:rPr>
+          <w:t>Introduction to Data Compression</w:t>
+        </w:r>
+      </w:hyperlink>
+      <w:r>
+        <w:rPr>
+          <w:lang w:val="bg-BG"/>
+        </w:rPr>
+        <w:t>. Morgan Kaufmann Publishers, New York, 2000</w:t>
+      </w:r>
+    </w:p>
+    <w:p>
+      <w:r>
+        <w:lastRenderedPageBreak/>
         <w:t xml:space="preserve">3. </w:t>
       </w:r>
-      <w:hyperlink r:id="rId10" w:history="1">
+      <w:hyperlink r:id="rId12" w:history="1">
         <w:r>
           <w:rPr>
             <w:rStyle w:val="Hyperlink"/>
@@ -738,7 +823,7 @@
       <w:r>
         <w:t xml:space="preserve"> </w:t>
       </w:r>
-      <w:hyperlink r:id="rId11" w:history="1">
+      <w:hyperlink r:id="rId13" w:history="1">
         <w:r>
           <w:rPr>
             <w:rStyle w:val="Hyperlink"/>
@@ -1559,4 +1644,16 @@
     </a:ext>
   </a:extLst>
 </a:theme>
+</file>
+
+<file path=customXml/item1.xml><?xml version="1.0" encoding="utf-8"?>
+<b:Sources xmlns:b="http://schemas.openxmlformats.org/officeDocument/2006/bibliography" xmlns="http://schemas.openxmlformats.org/officeDocument/2006/bibliography" SelectedStyle="\APASixthEditionOfficeOnline.xsl" StyleName="APA" Version="6"/>
+</file>
+
+<file path=customXml/itemProps1.xml><?xml version="1.0" encoding="utf-8"?>
+<ds:datastoreItem xmlns:ds="http://schemas.openxmlformats.org/officeDocument/2006/customXml" ds:itemID="{C51DA22A-A344-43A4-AFD7-F32C7B8F37AE}">
+  <ds:schemaRefs>
+    <ds:schemaRef ds:uri="http://schemas.openxmlformats.org/officeDocument/2006/bibliography"/>
+  </ds:schemaRefs>
+</ds:datastoreItem>
 </file>
</xml_diff>

<commit_message>
encoding working for txt files, swap now updates leaves vector
</commit_message>
<xml_diff>
--- a/AdaptiveHuffmanCoding.docx
+++ b/AdaptiveHuffmanCoding.docx
@@ -617,48 +617,41 @@
           </wp:inline>
         </w:drawing>
       </w:r>
-    </w:p>
-    <w:p>
-      <w:pPr>
-        <w:rPr>
-          <w:lang w:val="bg-BG"/>
-        </w:rPr>
-      </w:pPr>
-    </w:p>
-    <w:p>
       <w:proofErr w:type="gramStart"/>
       <w:r>
+        <w:t>Khalid(</w:t>
+      </w:r>
+      <w:proofErr w:type="gramEnd"/>
+      <w:r>
+        <w:t>2)</w:t>
+      </w:r>
+      <w:bookmarkStart w:id="0" w:name="_GoBack"/>
+      <w:bookmarkEnd w:id="0"/>
+    </w:p>
+    <w:p>
+      <w:r>
+        <w:rPr>
+          <w:lang w:val="bg-BG"/>
+        </w:rPr>
         <w:lastRenderedPageBreak/>
-        <w:t>Khalid(</w:t>
-      </w:r>
-      <w:proofErr w:type="gramEnd"/>
-      <w:r>
-        <w:t>2)</w:t>
-      </w:r>
-    </w:p>
-    <w:p/>
-    <w:p/>
-    <w:p/>
-    <w:p/>
-    <w:p>
-      <w:pPr>
-        <w:rPr>
-          <w:lang w:val="bg-BG"/>
-        </w:rPr>
-      </w:pPr>
-      <w:r>
-        <w:rPr>
-          <w:lang w:val="bg-BG"/>
-        </w:rPr>
-        <w:t>Диаграма на процеса на декодиране:</w:t>
-      </w:r>
-    </w:p>
-    <w:p>
+        <w:t>Диаграма на про</w:t>
+      </w:r>
+      <w:r>
+        <w:rPr>
+          <w:lang w:val="bg-BG"/>
+        </w:rPr>
+        <w:t>це</w:t>
+      </w:r>
+      <w:r>
+        <w:rPr>
+          <w:lang w:val="bg-BG"/>
+        </w:rPr>
+        <w:t>са на декодиране:</w:t>
+      </w:r>
       <w:r>
         <w:rPr>
           <w:noProof/>
         </w:rPr>
-        <w:lastRenderedPageBreak/>
         <w:drawing>
           <wp:inline distT="0" distB="0" distL="0" distR="0" wp14:anchorId="08FB91A9" wp14:editId="004D3A4A">
             <wp:extent cx="4733925" cy="6657975"/>
@@ -695,8 +688,6 @@
           </wp:inline>
         </w:drawing>
       </w:r>
-      <w:bookmarkStart w:id="0" w:name="_GoBack"/>
-      <w:bookmarkEnd w:id="0"/>
     </w:p>
     <w:p>
       <w:proofErr w:type="gramStart"/>
@@ -778,6 +769,7 @@
         <w:rPr>
           <w:lang w:val="bg-BG"/>
         </w:rPr>
+        <w:lastRenderedPageBreak/>
         <w:t xml:space="preserve">2. </w:t>
       </w:r>
       <w:r>
@@ -804,7 +796,6 @@
     </w:p>
     <w:p>
       <w:r>
-        <w:lastRenderedPageBreak/>
         <w:t xml:space="preserve">3. </w:t>
       </w:r>
       <w:hyperlink r:id="rId12" w:history="1">
@@ -1651,7 +1642,7 @@
 </file>
 
 <file path=customXml/itemProps1.xml><?xml version="1.0" encoding="utf-8"?>
-<ds:datastoreItem xmlns:ds="http://schemas.openxmlformats.org/officeDocument/2006/customXml" ds:itemID="{C51DA22A-A344-43A4-AFD7-F32C7B8F37AE}">
+<ds:datastoreItem xmlns:ds="http://schemas.openxmlformats.org/officeDocument/2006/customXml" ds:itemID="{D9F25533-F352-43F4-8B65-9AC98D84D829}">
   <ds:schemaRefs>
     <ds:schemaRef ds:uri="http://schemas.openxmlformats.org/officeDocument/2006/bibliography"/>
   </ds:schemaRefs>

</xml_diff>

<commit_message>
edited docs, deleted old code
</commit_message>
<xml_diff>
--- a/AdaptiveHuffmanCoding.docx
+++ b/AdaptiveHuffmanCoding.docx
@@ -68,7 +68,15 @@
         <w:rPr>
           <w:lang w:val="bg-BG"/>
         </w:rPr>
-        <w:t>Статичната имплементация трябва да има на разположение целия файл предварително, за да създаде таблицата на срещанията. Това може да ограничи случаите, в които компресията може да се приложи. Затова</w:t>
+        <w:t>Статична</w:t>
+      </w:r>
+      <w:bookmarkStart w:id="0" w:name="_GoBack"/>
+      <w:bookmarkEnd w:id="0"/>
+      <w:r>
+        <w:rPr>
+          <w:lang w:val="bg-BG"/>
+        </w:rPr>
+        <w:t>та имплементация трябва да има на разположение целия файл предварително, за да създаде таблицата на срещанията. Това може да ограничи случаите, в които компресията може да се приложи. Затова</w:t>
       </w:r>
       <w:r>
         <w:t xml:space="preserve"> </w:t>
@@ -348,6 +356,30 @@
       <w:r>
         <w:t>.</w:t>
       </w:r>
+      <w:r>
+        <w:rPr>
+          <w:lang w:val="bg-BG"/>
+        </w:rPr>
+        <w:t xml:space="preserve"> Листата и възлите могат да бъдат държани и в друг контейнер, например </w:t>
+      </w:r>
+      <w:r>
+        <w:t xml:space="preserve">map </w:t>
+      </w:r>
+      <w:r>
+        <w:rPr>
+          <w:lang w:val="bg-BG"/>
+        </w:rPr>
+        <w:t xml:space="preserve">или </w:t>
+      </w:r>
+      <w:r>
+        <w:t xml:space="preserve">hash map, </w:t>
+      </w:r>
+      <w:r>
+        <w:rPr>
+          <w:lang w:val="bg-BG"/>
+        </w:rPr>
+        <w:t>но след като максималният им брой е съответно 256 и 512, а стойностите им са единствено адреси, си позволяваме да ги държим във вектор.</w:t>
+      </w:r>
     </w:p>
     <w:p>
       <w:pPr>
@@ -405,7 +437,14 @@
         <w:rPr>
           <w:lang w:val="bg-BG"/>
         </w:rPr>
-        <w:t xml:space="preserve">Ако символът е бил срещан досега, увеличаваме теглото на неговото листо и на всеки негов родител нагоре в дървото. Преди да увеличим теглото на негов родител обаче, трябва да проверим дали той с най-високия ред в неговия теглови клас: ако има възел със същото тегло като него и с по-висок ред, той трябва да бъде разменен с него. Така запазваме свойството на братята. При размяната трябва да сме сигурни, че не се опитваме да разменим с директен родител на текущия възел или с корена на дървото, защото това ще наруши </w:t>
+        <w:t xml:space="preserve">Ако символът е бил срещан досега, увеличаваме теглото на неговото листо и на всеки негов родител нагоре в дървото. Преди да увеличим теглото на негов родител обаче, трябва да проверим дали той с най-високия ред в неговия теглови клас: ако има възел със същото тегло като него и с по-висок ред, той трябва да бъде разменен с него. Така запазваме свойството на братята. </w:t>
+      </w:r>
+      <w:r>
+        <w:rPr>
+          <w:lang w:val="bg-BG"/>
+        </w:rPr>
+        <w:lastRenderedPageBreak/>
+        <w:t xml:space="preserve">При размяната трябва да сме сигурни, че не се опитваме да разменим с директен родител на текущия възел или с корена на дървото, защото това ще наруши </w:t>
       </w:r>
       <w:r>
         <w:rPr>
@@ -440,13 +479,6 @@
         </w:rPr>
         <w:t>Диаграма на процеса на опресняване на дървото:</w:t>
       </w:r>
-    </w:p>
-    <w:p>
-      <w:pPr>
-        <w:rPr>
-          <w:lang w:val="bg-BG"/>
-        </w:rPr>
-      </w:pPr>
       <w:r>
         <w:rPr>
           <w:noProof/>
@@ -487,15 +519,8 @@
           </wp:inline>
         </w:drawing>
       </w:r>
-    </w:p>
-    <w:p>
-      <w:proofErr w:type="gramStart"/>
-      <w:r>
-        <w:t>Khalid(</w:t>
-      </w:r>
-      <w:proofErr w:type="gramEnd"/>
-      <w:r>
-        <w:t>2)</w:t>
+      <w:r>
+        <w:t>Khalid(2)</w:t>
       </w:r>
       <w:r>
         <w:t xml:space="preserve">, </w:t>
@@ -516,45 +541,11 @@
           <w:lang w:val="bg-BG"/>
         </w:rPr>
       </w:pPr>
-    </w:p>
-    <w:p>
-      <w:pPr>
-        <w:rPr>
-          <w:lang w:val="bg-BG"/>
-        </w:rPr>
-      </w:pPr>
-    </w:p>
-    <w:p>
-      <w:pPr>
-        <w:rPr>
-          <w:lang w:val="bg-BG"/>
-        </w:rPr>
-      </w:pPr>
-    </w:p>
-    <w:p>
-      <w:pPr>
-        <w:rPr>
-          <w:lang w:val="bg-BG"/>
-        </w:rPr>
-      </w:pPr>
-    </w:p>
-    <w:p>
-      <w:pPr>
-        <w:rPr>
-          <w:lang w:val="bg-BG"/>
-        </w:rPr>
-      </w:pPr>
-    </w:p>
-    <w:p>
-      <w:pPr>
-        <w:rPr>
-          <w:lang w:val="bg-BG"/>
-        </w:rPr>
-      </w:pPr>
-      <w:r>
-        <w:rPr>
-          <w:lang w:val="bg-BG"/>
-        </w:rPr>
+      <w:r>
+        <w:rPr>
+          <w:lang w:val="bg-BG"/>
+        </w:rPr>
+        <w:lastRenderedPageBreak/>
         <w:t>Диаграма на процеса на закодиране:</w:t>
       </w:r>
     </w:p>
@@ -625,8 +616,6 @@
       <w:r>
         <w:t>2)</w:t>
       </w:r>
-      <w:bookmarkStart w:id="0" w:name="_GoBack"/>
-      <w:bookmarkEnd w:id="0"/>
     </w:p>
     <w:p>
       <w:r>
@@ -699,23 +688,32 @@
         <w:t>2)</w:t>
       </w:r>
     </w:p>
-    <w:p>
-      <w:pPr>
-        <w:rPr>
-          <w:lang w:val="bg-BG"/>
-        </w:rPr>
-      </w:pPr>
-    </w:p>
-    <w:p>
-      <w:pPr>
-        <w:rPr>
-          <w:lang w:val="bg-BG"/>
-        </w:rPr>
-      </w:pPr>
-      <w:r>
-        <w:rPr>
-          <w:lang w:val="bg-BG"/>
-        </w:rPr>
+    <w:p/>
+    <w:p>
+      <w:pPr>
+        <w:rPr>
+          <w:lang w:val="bg-BG"/>
+        </w:rPr>
+      </w:pPr>
+    </w:p>
+    <w:p>
+      <w:pPr>
+        <w:rPr>
+          <w:lang w:val="bg-BG"/>
+        </w:rPr>
+      </w:pPr>
+    </w:p>
+    <w:p>
+      <w:pPr>
+        <w:rPr>
+          <w:lang w:val="bg-BG"/>
+        </w:rPr>
+      </w:pPr>
+      <w:r>
+        <w:rPr>
+          <w:lang w:val="bg-BG"/>
+        </w:rPr>
+        <w:lastRenderedPageBreak/>
         <w:t>Източници:</w:t>
       </w:r>
     </w:p>
@@ -769,7 +767,6 @@
         <w:rPr>
           <w:lang w:val="bg-BG"/>
         </w:rPr>
-        <w:lastRenderedPageBreak/>
         <w:t xml:space="preserve">2. </w:t>
       </w:r>
       <w:r>
@@ -1642,7 +1639,7 @@
 </file>
 
 <file path=customXml/itemProps1.xml><?xml version="1.0" encoding="utf-8"?>
-<ds:datastoreItem xmlns:ds="http://schemas.openxmlformats.org/officeDocument/2006/customXml" ds:itemID="{D9F25533-F352-43F4-8B65-9AC98D84D829}">
+<ds:datastoreItem xmlns:ds="http://schemas.openxmlformats.org/officeDocument/2006/customXml" ds:itemID="{E5C8B6C9-1CC6-4322-B259-76DC093D05E9}">
   <ds:schemaRefs>
     <ds:schemaRef ds:uri="http://schemas.openxmlformats.org/officeDocument/2006/bibliography"/>
   </ds:schemaRefs>

</xml_diff>